<commit_message>
Caso de estudio 2
</commit_message>
<xml_diff>
--- a/1. INTERFACES/PRÁCTICAS/1EVA/Caso de Estudio, Parte 2 - Cristina Cañadas.docx
+++ b/1. INTERFACES/PRÁCTICAS/1EVA/Caso de Estudio, Parte 2 - Cristina Cañadas.docx
@@ -293,7 +293,7 @@
           <w:r>
             <w:fldChar w:fldCharType="separate"/>
           </w:r>
-          <w:hyperlink w:anchor="_Toc182682837" w:history="1">
+          <w:hyperlink w:anchor="_Toc182992926" w:history="1">
             <w:r>
               <w:rPr>
                 <w:rStyle w:val="Hipervnculo"/>
@@ -339,7 +339,7 @@
                 <w:noProof/>
                 <w:webHidden/>
               </w:rPr>
-              <w:instrText xml:space="preserve"> PAGEREF _Toc182682837 \h </w:instrText>
+              <w:instrText xml:space="preserve"> PAGEREF _Toc182992926 \h </w:instrText>
             </w:r>
             <w:r>
               <w:rPr>
@@ -385,7 +385,7 @@
               <w14:ligatures w14:val="none"/>
             </w:rPr>
           </w:pPr>
-          <w:hyperlink w:anchor="_Toc182682838" w:history="1">
+          <w:hyperlink w:anchor="_Toc182992927" w:history="1">
             <w:r>
               <w:rPr>
                 <w:rStyle w:val="Hipervnculo"/>
@@ -435,7 +435,7 @@
                 <w:noProof/>
                 <w:webHidden/>
               </w:rPr>
-              <w:instrText xml:space="preserve"> PAGEREF _Toc182682838 \h </w:instrText>
+              <w:instrText xml:space="preserve"> PAGEREF _Toc182992927 \h </w:instrText>
             </w:r>
             <w:r>
               <w:rPr>
@@ -481,7 +481,7 @@
               <w14:ligatures w14:val="none"/>
             </w:rPr>
           </w:pPr>
-          <w:hyperlink w:anchor="_Toc182682839" w:history="1">
+          <w:hyperlink w:anchor="_Toc182992928" w:history="1">
             <w:r>
               <w:rPr>
                 <w:rStyle w:val="Hipervnculo"/>
@@ -531,7 +531,7 @@
                 <w:noProof/>
                 <w:webHidden/>
               </w:rPr>
-              <w:instrText xml:space="preserve"> PAGEREF _Toc182682839 \h </w:instrText>
+              <w:instrText xml:space="preserve"> PAGEREF _Toc182992928 \h </w:instrText>
             </w:r>
             <w:r>
               <w:rPr>
@@ -577,7 +577,7 @@
               <w14:ligatures w14:val="none"/>
             </w:rPr>
           </w:pPr>
-          <w:hyperlink w:anchor="_Toc182682840" w:history="1">
+          <w:hyperlink w:anchor="_Toc182992929" w:history="1">
             <w:r>
               <w:rPr>
                 <w:rStyle w:val="Hipervnculo"/>
@@ -623,7 +623,7 @@
                 <w:noProof/>
                 <w:webHidden/>
               </w:rPr>
-              <w:instrText xml:space="preserve"> PAGEREF _Toc182682840 \h </w:instrText>
+              <w:instrText xml:space="preserve"> PAGEREF _Toc182992929 \h </w:instrText>
             </w:r>
             <w:r>
               <w:rPr>
@@ -669,7 +669,7 @@
               <w14:ligatures w14:val="none"/>
             </w:rPr>
           </w:pPr>
-          <w:hyperlink w:anchor="_Toc182682841" w:history="1">
+          <w:hyperlink w:anchor="_Toc182992930" w:history="1">
             <w:r>
               <w:rPr>
                 <w:rStyle w:val="Hipervnculo"/>
@@ -719,7 +719,7 @@
                 <w:noProof/>
                 <w:webHidden/>
               </w:rPr>
-              <w:instrText xml:space="preserve"> PAGEREF _Toc182682841 \h </w:instrText>
+              <w:instrText xml:space="preserve"> PAGEREF _Toc182992930 \h </w:instrText>
             </w:r>
             <w:r>
               <w:rPr>
@@ -765,7 +765,7 @@
               <w14:ligatures w14:val="none"/>
             </w:rPr>
           </w:pPr>
-          <w:hyperlink w:anchor="_Toc182682842" w:history="1">
+          <w:hyperlink w:anchor="_Toc182992931" w:history="1">
             <w:r>
               <w:rPr>
                 <w:rStyle w:val="Hipervnculo"/>
@@ -815,7 +815,7 @@
                 <w:noProof/>
                 <w:webHidden/>
               </w:rPr>
-              <w:instrText xml:space="preserve"> PAGEREF _Toc182682842 \h </w:instrText>
+              <w:instrText xml:space="preserve"> PAGEREF _Toc182992931 \h </w:instrText>
             </w:r>
             <w:r>
               <w:rPr>
@@ -861,7 +861,7 @@
               <w14:ligatures w14:val="none"/>
             </w:rPr>
           </w:pPr>
-          <w:hyperlink w:anchor="_Toc182682843" w:history="1">
+          <w:hyperlink w:anchor="_Toc182992932" w:history="1">
             <w:r>
               <w:rPr>
                 <w:rStyle w:val="Hipervnculo"/>
@@ -907,7 +907,7 @@
                 <w:noProof/>
                 <w:webHidden/>
               </w:rPr>
-              <w:instrText xml:space="preserve"> PAGEREF _Toc182682843 \h </w:instrText>
+              <w:instrText xml:space="preserve"> PAGEREF _Toc182992932 \h </w:instrText>
             </w:r>
             <w:r>
               <w:rPr>
@@ -953,7 +953,7 @@
               <w14:ligatures w14:val="none"/>
             </w:rPr>
           </w:pPr>
-          <w:hyperlink w:anchor="_Toc182682844" w:history="1">
+          <w:hyperlink w:anchor="_Toc182992933" w:history="1">
             <w:r>
               <w:rPr>
                 <w:rStyle w:val="Hipervnculo"/>
@@ -1003,7 +1003,7 @@
                 <w:noProof/>
                 <w:webHidden/>
               </w:rPr>
-              <w:instrText xml:space="preserve"> PAGEREF _Toc182682844 \h </w:instrText>
+              <w:instrText xml:space="preserve"> PAGEREF _Toc182992933 \h </w:instrText>
             </w:r>
             <w:r>
               <w:rPr>
@@ -1049,7 +1049,7 @@
               <w14:ligatures w14:val="none"/>
             </w:rPr>
           </w:pPr>
-          <w:hyperlink w:anchor="_Toc182682845" w:history="1">
+          <w:hyperlink w:anchor="_Toc182992934" w:history="1">
             <w:r>
               <w:rPr>
                 <w:rStyle w:val="Hipervnculo"/>
@@ -1099,7 +1099,7 @@
                 <w:noProof/>
                 <w:webHidden/>
               </w:rPr>
-              <w:instrText xml:space="preserve"> PAGEREF _Toc182682845 \h </w:instrText>
+              <w:instrText xml:space="preserve"> PAGEREF _Toc182992934 \h </w:instrText>
             </w:r>
             <w:r>
               <w:rPr>
@@ -1145,7 +1145,7 @@
               <w14:ligatures w14:val="none"/>
             </w:rPr>
           </w:pPr>
-          <w:hyperlink w:anchor="_Toc182682846" w:history="1">
+          <w:hyperlink w:anchor="_Toc182992935" w:history="1">
             <w:r>
               <w:rPr>
                 <w:rStyle w:val="Hipervnculo"/>
@@ -1195,7 +1195,7 @@
                 <w:noProof/>
                 <w:webHidden/>
               </w:rPr>
-              <w:instrText xml:space="preserve"> PAGEREF _Toc182682846 \h </w:instrText>
+              <w:instrText xml:space="preserve"> PAGEREF _Toc182992935 \h </w:instrText>
             </w:r>
             <w:r>
               <w:rPr>
@@ -1241,7 +1241,7 @@
               <w14:ligatures w14:val="none"/>
             </w:rPr>
           </w:pPr>
-          <w:hyperlink w:anchor="_Toc182682847" w:history="1">
+          <w:hyperlink w:anchor="_Toc182992936" w:history="1">
             <w:r>
               <w:rPr>
                 <w:rStyle w:val="Hipervnculo"/>
@@ -1291,7 +1291,7 @@
                 <w:noProof/>
                 <w:webHidden/>
               </w:rPr>
-              <w:instrText xml:space="preserve"> PAGEREF _Toc182682847 \h </w:instrText>
+              <w:instrText xml:space="preserve"> PAGEREF _Toc182992936 \h </w:instrText>
             </w:r>
             <w:r>
               <w:rPr>
@@ -1337,7 +1337,7 @@
               <w14:ligatures w14:val="none"/>
             </w:rPr>
           </w:pPr>
-          <w:hyperlink w:anchor="_Toc182682848" w:history="1">
+          <w:hyperlink w:anchor="_Toc182992937" w:history="1">
             <w:r>
               <w:rPr>
                 <w:rStyle w:val="Hipervnculo"/>
@@ -1383,7 +1383,7 @@
                 <w:noProof/>
                 <w:webHidden/>
               </w:rPr>
-              <w:instrText xml:space="preserve"> PAGEREF _Toc182682848 \h </w:instrText>
+              <w:instrText xml:space="preserve"> PAGEREF _Toc182992937 \h </w:instrText>
             </w:r>
             <w:r>
               <w:rPr>
@@ -1429,7 +1429,7 @@
               <w14:ligatures w14:val="none"/>
             </w:rPr>
           </w:pPr>
-          <w:hyperlink w:anchor="_Toc182682849" w:history="1">
+          <w:hyperlink w:anchor="_Toc182992938" w:history="1">
             <w:r>
               <w:rPr>
                 <w:rStyle w:val="Hipervnculo"/>
@@ -1479,7 +1479,7 @@
                 <w:noProof/>
                 <w:webHidden/>
               </w:rPr>
-              <w:instrText xml:space="preserve"> PAGEREF _Toc182682849 \h </w:instrText>
+              <w:instrText xml:space="preserve"> PAGEREF _Toc182992938 \h </w:instrText>
             </w:r>
             <w:r>
               <w:rPr>
@@ -1525,7 +1525,7 @@
               <w14:ligatures w14:val="none"/>
             </w:rPr>
           </w:pPr>
-          <w:hyperlink w:anchor="_Toc182682850" w:history="1">
+          <w:hyperlink w:anchor="_Toc182992939" w:history="1">
             <w:r>
               <w:rPr>
                 <w:rStyle w:val="Hipervnculo"/>
@@ -1575,7 +1575,7 @@
                 <w:noProof/>
                 <w:webHidden/>
               </w:rPr>
-              <w:instrText xml:space="preserve"> PAGEREF _Toc182682850 \h </w:instrText>
+              <w:instrText xml:space="preserve"> PAGEREF _Toc182992939 \h </w:instrText>
             </w:r>
             <w:r>
               <w:rPr>
@@ -1621,7 +1621,7 @@
               <w14:ligatures w14:val="none"/>
             </w:rPr>
           </w:pPr>
-          <w:hyperlink w:anchor="_Toc182682851" w:history="1">
+          <w:hyperlink w:anchor="_Toc182992940" w:history="1">
             <w:r>
               <w:rPr>
                 <w:rStyle w:val="Hipervnculo"/>
@@ -1671,7 +1671,7 @@
                 <w:noProof/>
                 <w:webHidden/>
               </w:rPr>
-              <w:instrText xml:space="preserve"> PAGEREF _Toc182682851 \h </w:instrText>
+              <w:instrText xml:space="preserve"> PAGEREF _Toc182992940 \h </w:instrText>
             </w:r>
             <w:r>
               <w:rPr>
@@ -1717,7 +1717,7 @@
               <w14:ligatures w14:val="none"/>
             </w:rPr>
           </w:pPr>
-          <w:hyperlink w:anchor="_Toc182682852" w:history="1">
+          <w:hyperlink w:anchor="_Toc182992941" w:history="1">
             <w:r>
               <w:rPr>
                 <w:rStyle w:val="Hipervnculo"/>
@@ -1767,7 +1767,7 @@
                 <w:noProof/>
                 <w:webHidden/>
               </w:rPr>
-              <w:instrText xml:space="preserve"> PAGEREF _Toc182682852 \h </w:instrText>
+              <w:instrText xml:space="preserve"> PAGEREF _Toc182992941 \h </w:instrText>
             </w:r>
             <w:r>
               <w:rPr>
@@ -1813,7 +1813,7 @@
               <w14:ligatures w14:val="none"/>
             </w:rPr>
           </w:pPr>
-          <w:hyperlink w:anchor="_Toc182682853" w:history="1">
+          <w:hyperlink w:anchor="_Toc182992942" w:history="1">
             <w:r>
               <w:rPr>
                 <w:rStyle w:val="Hipervnculo"/>
@@ -1863,7 +1863,7 @@
                 <w:noProof/>
                 <w:webHidden/>
               </w:rPr>
-              <w:instrText xml:space="preserve"> PAGEREF _Toc182682853 \h </w:instrText>
+              <w:instrText xml:space="preserve"> PAGEREF _Toc182992942 \h </w:instrText>
             </w:r>
             <w:r>
               <w:rPr>
@@ -1909,7 +1909,7 @@
               <w14:ligatures w14:val="none"/>
             </w:rPr>
           </w:pPr>
-          <w:hyperlink w:anchor="_Toc182682854" w:history="1">
+          <w:hyperlink w:anchor="_Toc182992943" w:history="1">
             <w:r>
               <w:rPr>
                 <w:rStyle w:val="Hipervnculo"/>
@@ -1959,7 +1959,7 @@
                 <w:noProof/>
                 <w:webHidden/>
               </w:rPr>
-              <w:instrText xml:space="preserve"> PAGEREF _Toc182682854 \h </w:instrText>
+              <w:instrText xml:space="preserve"> PAGEREF _Toc182992943 \h </w:instrText>
             </w:r>
             <w:r>
               <w:rPr>
@@ -2005,7 +2005,7 @@
               <w14:ligatures w14:val="none"/>
             </w:rPr>
           </w:pPr>
-          <w:hyperlink w:anchor="_Toc182682855" w:history="1">
+          <w:hyperlink w:anchor="_Toc182992944" w:history="1">
             <w:r>
               <w:rPr>
                 <w:rStyle w:val="Hipervnculo"/>
@@ -2051,7 +2051,7 @@
                 <w:noProof/>
                 <w:webHidden/>
               </w:rPr>
-              <w:instrText xml:space="preserve"> PAGEREF _Toc182682855 \h </w:instrText>
+              <w:instrText xml:space="preserve"> PAGEREF _Toc182992944 \h </w:instrText>
             </w:r>
             <w:r>
               <w:rPr>
@@ -2148,11 +2148,6 @@
     </w:p>
     <w:p>
       <w:pPr>
-        <w:spacing w:line="360" w:lineRule="auto"/>
-      </w:pPr>
-    </w:p>
-    <w:p>
-      <w:pPr>
         <w:pStyle w:val="TDC1"/>
         <w:tabs>
           <w:tab w:val="right" w:leader="dot" w:pos="9736"/>
@@ -2175,6 +2170,7 @@
           <w:sz w:val="32"/>
           <w:szCs w:val="32"/>
         </w:rPr>
+        <w:lastRenderedPageBreak/>
         <w:t>Índice de figuras</w:t>
       </w:r>
     </w:p>
@@ -2226,13 +2222,14 @@
         </w:rPr>
         <w:fldChar w:fldCharType="separate"/>
       </w:r>
-      <w:hyperlink w:anchor="_Toc182677500" w:history="1">
+      <w:hyperlink w:anchor="_Toc182992957" w:history="1">
         <w:r>
           <w:rPr>
             <w:rStyle w:val="Hipervnculo"/>
             <w:noProof/>
+            <w:lang w:val="en-US"/>
           </w:rPr>
-          <w:t>Figura 1, Diagrama de Gantt y Burn-down chart del sprint 1</w:t>
+          <w:t>Figura 1, Product Backlog</w:t>
         </w:r>
         <w:r>
           <w:rPr>
@@ -2253,7 +2250,151 @@
             <w:noProof/>
             <w:webHidden/>
           </w:rPr>
-          <w:instrText xml:space="preserve"> PAGEREF _Toc182677500 \h </w:instrText>
+          <w:instrText xml:space="preserve"> PAGEREF _Toc182992957 \h </w:instrText>
+        </w:r>
+        <w:r>
+          <w:rPr>
+            <w:noProof/>
+            <w:webHidden/>
+          </w:rPr>
+        </w:r>
+        <w:r>
+          <w:rPr>
+            <w:noProof/>
+            <w:webHidden/>
+          </w:rPr>
+          <w:fldChar w:fldCharType="separate"/>
+        </w:r>
+        <w:r>
+          <w:rPr>
+            <w:noProof/>
+            <w:webHidden/>
+          </w:rPr>
+          <w:t>6</w:t>
+        </w:r>
+        <w:r>
+          <w:rPr>
+            <w:noProof/>
+            <w:webHidden/>
+          </w:rPr>
+          <w:fldChar w:fldCharType="end"/>
+        </w:r>
+      </w:hyperlink>
+    </w:p>
+    <w:p>
+      <w:pPr>
+        <w:pStyle w:val="TDC1"/>
+        <w:tabs>
+          <w:tab w:val="right" w:leader="dot" w:pos="9736"/>
+        </w:tabs>
+        <w:rPr>
+          <w:rFonts w:eastAsiaTheme="minorEastAsia"/>
+          <w:noProof/>
+          <w:kern w:val="0"/>
+          <w:lang w:eastAsia="es-ES"/>
+          <w14:ligatures w14:val="none"/>
+        </w:rPr>
+      </w:pPr>
+      <w:hyperlink w:anchor="_Toc182992958" w:history="1">
+        <w:r>
+          <w:rPr>
+            <w:rStyle w:val="Hipervnculo"/>
+            <w:noProof/>
+          </w:rPr>
+          <w:t>Figura 2, Diagrama de Gantt</w:t>
+        </w:r>
+        <w:r>
+          <w:rPr>
+            <w:noProof/>
+            <w:webHidden/>
+          </w:rPr>
+          <w:tab/>
+        </w:r>
+        <w:r>
+          <w:rPr>
+            <w:noProof/>
+            <w:webHidden/>
+          </w:rPr>
+          <w:fldChar w:fldCharType="begin"/>
+        </w:r>
+        <w:r>
+          <w:rPr>
+            <w:noProof/>
+            <w:webHidden/>
+          </w:rPr>
+          <w:instrText xml:space="preserve"> PAGEREF _Toc182992958 \h </w:instrText>
+        </w:r>
+        <w:r>
+          <w:rPr>
+            <w:noProof/>
+            <w:webHidden/>
+          </w:rPr>
+        </w:r>
+        <w:r>
+          <w:rPr>
+            <w:noProof/>
+            <w:webHidden/>
+          </w:rPr>
+          <w:fldChar w:fldCharType="separate"/>
+        </w:r>
+        <w:r>
+          <w:rPr>
+            <w:noProof/>
+            <w:webHidden/>
+          </w:rPr>
+          <w:t>7</w:t>
+        </w:r>
+        <w:r>
+          <w:rPr>
+            <w:noProof/>
+            <w:webHidden/>
+          </w:rPr>
+          <w:fldChar w:fldCharType="end"/>
+        </w:r>
+      </w:hyperlink>
+    </w:p>
+    <w:p>
+      <w:pPr>
+        <w:pStyle w:val="TDC1"/>
+        <w:tabs>
+          <w:tab w:val="right" w:leader="dot" w:pos="9736"/>
+        </w:tabs>
+        <w:rPr>
+          <w:rFonts w:eastAsiaTheme="minorEastAsia"/>
+          <w:noProof/>
+          <w:kern w:val="0"/>
+          <w:lang w:eastAsia="es-ES"/>
+          <w14:ligatures w14:val="none"/>
+        </w:rPr>
+      </w:pPr>
+      <w:hyperlink w:anchor="_Toc182992959" w:history="1">
+        <w:r>
+          <w:rPr>
+            <w:rStyle w:val="Hipervnculo"/>
+            <w:noProof/>
+          </w:rPr>
+          <w:t>Figura 3, Diagrama de Gantt y Burn-down chart del sprint 1</w:t>
+        </w:r>
+        <w:r>
+          <w:rPr>
+            <w:noProof/>
+            <w:webHidden/>
+          </w:rPr>
+          <w:tab/>
+        </w:r>
+        <w:r>
+          <w:rPr>
+            <w:noProof/>
+            <w:webHidden/>
+          </w:rPr>
+          <w:fldChar w:fldCharType="begin"/>
+        </w:r>
+        <w:r>
+          <w:rPr>
+            <w:noProof/>
+            <w:webHidden/>
+          </w:rPr>
+          <w:instrText xml:space="preserve"> PAGEREF _Toc182992959 \h </w:instrText>
         </w:r>
         <w:r>
           <w:rPr>
@@ -2298,13 +2439,13 @@
           <w14:ligatures w14:val="none"/>
         </w:rPr>
       </w:pPr>
-      <w:hyperlink w:anchor="_Toc182677501" w:history="1">
+      <w:hyperlink w:anchor="_Toc182992960" w:history="1">
         <w:r>
           <w:rPr>
             <w:rStyle w:val="Hipervnculo"/>
             <w:noProof/>
           </w:rPr>
-          <w:t>Figura 2, Diagrama de Gantt y Burn-down chart del sprint 2</w:t>
+          <w:t>Figura 4, Diagrama de Gantt y Burn-down chart del sprint 2</w:t>
         </w:r>
         <w:r>
           <w:rPr>
@@ -2325,7 +2466,7 @@
             <w:noProof/>
             <w:webHidden/>
           </w:rPr>
-          <w:instrText xml:space="preserve"> PAGEREF _Toc182677501 \h </w:instrText>
+          <w:instrText xml:space="preserve"> PAGEREF _Toc182992960 \h </w:instrText>
         </w:r>
         <w:r>
           <w:rPr>
@@ -2370,13 +2511,13 @@
           <w14:ligatures w14:val="none"/>
         </w:rPr>
       </w:pPr>
-      <w:hyperlink w:anchor="_Toc182677502" w:history="1">
+      <w:hyperlink w:anchor="_Toc182992961" w:history="1">
         <w:r>
           <w:rPr>
             <w:rStyle w:val="Hipervnculo"/>
             <w:noProof/>
           </w:rPr>
-          <w:t>Figura 3, Diagrama de Gantt y Burn-down chart del sprint 3</w:t>
+          <w:t>Figura 5, Diagrama de Gantt y Burn-down chart del sprint 3</w:t>
         </w:r>
         <w:r>
           <w:rPr>
@@ -2397,7 +2538,7 @@
             <w:noProof/>
             <w:webHidden/>
           </w:rPr>
-          <w:instrText xml:space="preserve"> PAGEREF _Toc182677502 \h </w:instrText>
+          <w:instrText xml:space="preserve"> PAGEREF _Toc182992961 \h </w:instrText>
         </w:r>
         <w:r>
           <w:rPr>
@@ -2442,13 +2583,13 @@
           <w14:ligatures w14:val="none"/>
         </w:rPr>
       </w:pPr>
-      <w:hyperlink w:anchor="_Toc182677503" w:history="1">
+      <w:hyperlink w:anchor="_Toc182992962" w:history="1">
         <w:r>
           <w:rPr>
             <w:rStyle w:val="Hipervnculo"/>
             <w:noProof/>
           </w:rPr>
-          <w:t>Figura 4, Diagrama de Gantt y Burn-down chart del sprint 4</w:t>
+          <w:t>Figura 6, Diagrama de Gantt y Burn-down chart del sprint 4</w:t>
         </w:r>
         <w:r>
           <w:rPr>
@@ -2469,7 +2610,7 @@
             <w:noProof/>
             <w:webHidden/>
           </w:rPr>
-          <w:instrText xml:space="preserve"> PAGEREF _Toc182677503 \h </w:instrText>
+          <w:instrText xml:space="preserve"> PAGEREF _Toc182992962 \h </w:instrText>
         </w:r>
         <w:r>
           <w:rPr>
@@ -2514,14 +2655,14 @@
           <w14:ligatures w14:val="none"/>
         </w:rPr>
       </w:pPr>
-      <w:hyperlink w:anchor="_Toc182677504" w:history="1">
+      <w:hyperlink w:anchor="_Toc182992963" w:history="1">
         <w:r>
           <w:rPr>
             <w:rStyle w:val="Hipervnculo"/>
             <w:noProof/>
             <w:lang w:val="en-US"/>
           </w:rPr>
-          <w:t>Figura 5, Burn-down chart tras inconveniente</w:t>
+          <w:t>Figura 7, Burn-down chart tras inconveniente</w:t>
         </w:r>
         <w:r>
           <w:rPr>
@@ -2542,7 +2683,7 @@
             <w:noProof/>
             <w:webHidden/>
           </w:rPr>
-          <w:instrText xml:space="preserve"> PAGEREF _Toc182677504 \h </w:instrText>
+          <w:instrText xml:space="preserve"> PAGEREF _Toc182992963 \h </w:instrText>
         </w:r>
         <w:r>
           <w:rPr>
@@ -2575,14 +2716,16 @@
     </w:p>
     <w:p>
       <w:pPr>
-        <w:spacing w:line="360" w:lineRule="auto"/>
-        <w:rPr>
-          <w:rFonts w:ascii="Arial" w:hAnsi="Arial" w:cs="Arial"/>
-          <w:b/>
-          <w:bCs/>
-          <w:color w:val="000000" w:themeColor="text1"/>
-          <w:sz w:val="24"/>
-          <w:szCs w:val="24"/>
+        <w:pStyle w:val="TDC1"/>
+        <w:tabs>
+          <w:tab w:val="right" w:leader="dot" w:pos="9736"/>
+        </w:tabs>
+        <w:rPr>
+          <w:rFonts w:eastAsiaTheme="minorEastAsia"/>
+          <w:noProof/>
+          <w:kern w:val="0"/>
+          <w:lang w:eastAsia="es-ES"/>
+          <w14:ligatures w14:val="none"/>
         </w:rPr>
       </w:pPr>
       <w:r>
@@ -2625,7 +2768,7 @@
           <w:color w:val="000000" w:themeColor="text1"/>
         </w:rPr>
       </w:pPr>
-      <w:bookmarkStart w:id="0" w:name="_Toc182682837"/>
+      <w:bookmarkStart w:id="0" w:name="_Toc182992926"/>
       <w:r>
         <w:rPr>
           <w:rFonts w:ascii="Arial Black" w:hAnsi="Arial Black"/>
@@ -2665,7 +2808,7 @@
           <w:szCs w:val="28"/>
         </w:rPr>
       </w:pPr>
-      <w:bookmarkStart w:id="1" w:name="_Toc182682838"/>
+      <w:bookmarkStart w:id="1" w:name="_Toc182992927"/>
       <w:r>
         <w:rPr>
           <w:rFonts w:ascii="Arial" w:hAnsi="Arial" w:cs="Arial"/>
@@ -2750,7 +2893,7 @@
           <w:szCs w:val="28"/>
         </w:rPr>
       </w:pPr>
-      <w:bookmarkStart w:id="2" w:name="_Toc182682839"/>
+      <w:bookmarkStart w:id="2" w:name="_Toc182992928"/>
       <w:r>
         <w:rPr>
           <w:rFonts w:ascii="Arial" w:hAnsi="Arial" w:cs="Arial"/>
@@ -2804,6 +2947,7 @@
           <w:id w:val="1254322754"/>
           <w:citation/>
         </w:sdtPr>
+        <w:sdtEndPr/>
         <w:sdtContent>
           <w:r>
             <w:rPr>
@@ -2916,25 +3060,7 @@
           <w:sz w:val="24"/>
           <w:szCs w:val="24"/>
         </w:rPr>
-        <w:t xml:space="preserve">, como cambios inesperados en los requerimientos o nuevas solicitudes del cliente, y se analizará su impacto en el avance del sprint. También se presentarán herramientas visuales como el gráfico </w:t>
-      </w:r>
-      <w:proofErr w:type="spellStart"/>
-      <w:r>
-        <w:rPr>
-          <w:rFonts w:ascii="Arial" w:hAnsi="Arial" w:cs="Arial"/>
-          <w:sz w:val="24"/>
-          <w:szCs w:val="24"/>
-        </w:rPr>
-        <w:t>Burn</w:t>
-      </w:r>
-      <w:proofErr w:type="spellEnd"/>
-      <w:r>
-        <w:rPr>
-          <w:rFonts w:ascii="Arial" w:hAnsi="Arial" w:cs="Arial"/>
-          <w:sz w:val="24"/>
-          <w:szCs w:val="24"/>
-        </w:rPr>
-        <w:t>-Down Chart, que reflejará el progreso del trabajo y ayudará a identificar desviaciones del plan original. Este enfoque no solo permitirá mantener un control sobre el desarrollo, sino que también facilitará la adaptación continua y la mejora de procesos en futuras iteraciones.</w:t>
+        <w:t>, como cambios inesperados en los requerimientos o nuevas solicitudes del cliente, y se analizará su impacto en el avance del sprint. También se presentarán herramientas visuales como el gráfico Burn-Down Chart, que reflejará el progreso del trabajo y ayudará a identificar desviaciones del plan original. Este enfoque no solo permitirá mantener un control sobre el desarrollo, sino que también facilitará la adaptación continua y la mejora de procesos en futuras iteraciones.</w:t>
       </w:r>
       <w:r>
         <w:rPr>
@@ -2952,7 +3078,6 @@
         </w:rPr>
         <w:t xml:space="preserve">También se incluirán </w:t>
       </w:r>
-      <w:proofErr w:type="spellStart"/>
       <w:r>
         <w:rPr>
           <w:rFonts w:ascii="Arial" w:hAnsi="Arial" w:cs="Arial"/>
@@ -2983,16 +3108,7 @@
           <w:sz w:val="24"/>
           <w:szCs w:val="24"/>
         </w:rPr>
-        <w:t>own</w:t>
-      </w:r>
-      <w:proofErr w:type="spellEnd"/>
-      <w:r>
-        <w:rPr>
-          <w:rFonts w:ascii="Arial" w:hAnsi="Arial" w:cs="Arial"/>
-          <w:sz w:val="24"/>
-          <w:szCs w:val="24"/>
-        </w:rPr>
-        <w:t xml:space="preserve"> </w:t>
+        <w:t xml:space="preserve">own </w:t>
       </w:r>
       <w:r>
         <w:rPr>
@@ -3056,18 +3172,8 @@
           <w:sz w:val="24"/>
           <w:szCs w:val="24"/>
         </w:rPr>
-        <w:t xml:space="preserve"> a detectar si nos estamos desviando del plan inicial. Esto servirá no solo para tener un mejor control de lo que estamos haciendo, sino también para adaptarnos y mejorar los procesos en los siguientes </w:t>
-      </w:r>
-      <w:proofErr w:type="spellStart"/>
-      <w:r>
-        <w:rPr>
-          <w:rFonts w:ascii="Arial" w:hAnsi="Arial" w:cs="Arial"/>
-          <w:sz w:val="24"/>
-          <w:szCs w:val="24"/>
-        </w:rPr>
-        <w:t>sprints</w:t>
-      </w:r>
-      <w:proofErr w:type="spellEnd"/>
+        <w:t xml:space="preserve"> a detectar si nos estamos desviando del plan inicial. Esto servirá no solo para tener un mejor control de lo que estamos haciendo, sino también para adaptarnos y mejorar los procesos en los siguientes sprints</w:t>
+      </w:r>
       <w:r>
         <w:rPr>
           <w:rFonts w:ascii="Arial" w:hAnsi="Arial" w:cs="Arial"/>
@@ -3121,7 +3227,7 @@
           <w:u w:val="single"/>
         </w:rPr>
       </w:pPr>
-      <w:bookmarkStart w:id="3" w:name="_Toc182682840"/>
+      <w:bookmarkStart w:id="3" w:name="_Toc182992929"/>
       <w:r>
         <w:rPr>
           <w:rFonts w:ascii="Arial Black" w:hAnsi="Arial Black"/>
@@ -3160,7 +3266,7 @@
           <w:szCs w:val="28"/>
         </w:rPr>
       </w:pPr>
-      <w:bookmarkStart w:id="4" w:name="_Toc182682841"/>
+      <w:bookmarkStart w:id="4" w:name="_Toc182992930"/>
       <w:r>
         <w:rPr>
           <w:rFonts w:ascii="Arial" w:hAnsi="Arial" w:cs="Arial"/>
@@ -3411,19 +3517,7 @@
           <w:szCs w:val="24"/>
           <w:shd w:val="clear" w:color="auto" w:fill="FFFFFF"/>
         </w:rPr>
-        <w:t>—</w:t>
-      </w:r>
-      <w:r>
-        <w:rPr>
-          <w:rFonts w:ascii="Arial" w:hAnsi="Arial" w:cs="Arial"/>
-          <w:b/>
-          <w:bCs/>
-          <w:color w:val="000000" w:themeColor="text1"/>
-          <w:sz w:val="24"/>
-          <w:szCs w:val="24"/>
-          <w:shd w:val="clear" w:color="auto" w:fill="FFFFFF"/>
-        </w:rPr>
-        <w:t xml:space="preserve"> 8</w:t>
+        <w:t>— 8</w:t>
       </w:r>
       <w:r>
         <w:rPr>
@@ -3487,19 +3581,7 @@
           <w:szCs w:val="24"/>
           <w:shd w:val="clear" w:color="auto" w:fill="FFFFFF"/>
         </w:rPr>
-        <w:t>—</w:t>
-      </w:r>
-      <w:r>
-        <w:rPr>
-          <w:rFonts w:ascii="Arial" w:hAnsi="Arial" w:cs="Arial"/>
-          <w:b/>
-          <w:bCs/>
-          <w:color w:val="000000" w:themeColor="text1"/>
-          <w:sz w:val="24"/>
-          <w:szCs w:val="24"/>
-          <w:shd w:val="clear" w:color="auto" w:fill="FFFFFF"/>
-        </w:rPr>
-        <w:t xml:space="preserve"> 5</w:t>
+        <w:t>— 5</w:t>
       </w:r>
       <w:r>
         <w:rPr>
@@ -3563,19 +3645,7 @@
           <w:szCs w:val="24"/>
           <w:shd w:val="clear" w:color="auto" w:fill="FFFFFF"/>
         </w:rPr>
-        <w:t>—</w:t>
-      </w:r>
-      <w:r>
-        <w:rPr>
-          <w:rFonts w:ascii="Arial" w:hAnsi="Arial" w:cs="Arial"/>
-          <w:b/>
-          <w:bCs/>
-          <w:color w:val="000000" w:themeColor="text1"/>
-          <w:sz w:val="24"/>
-          <w:szCs w:val="24"/>
-          <w:shd w:val="clear" w:color="auto" w:fill="FFFFFF"/>
-        </w:rPr>
-        <w:t xml:space="preserve"> 3</w:t>
+        <w:t>— 3</w:t>
       </w:r>
       <w:r>
         <w:rPr>
@@ -3639,19 +3709,7 @@
           <w:szCs w:val="24"/>
           <w:shd w:val="clear" w:color="auto" w:fill="FFFFFF"/>
         </w:rPr>
-        <w:t>—</w:t>
-      </w:r>
-      <w:r>
-        <w:rPr>
-          <w:rFonts w:ascii="Arial" w:hAnsi="Arial" w:cs="Arial"/>
-          <w:b/>
-          <w:bCs/>
-          <w:color w:val="000000" w:themeColor="text1"/>
-          <w:sz w:val="24"/>
-          <w:szCs w:val="24"/>
-          <w:shd w:val="clear" w:color="auto" w:fill="FFFFFF"/>
-        </w:rPr>
-        <w:t xml:space="preserve"> 4</w:t>
+        <w:t>— 4</w:t>
       </w:r>
       <w:r>
         <w:rPr>
@@ -3715,19 +3773,7 @@
           <w:szCs w:val="24"/>
           <w:shd w:val="clear" w:color="auto" w:fill="FFFFFF"/>
         </w:rPr>
-        <w:t>—</w:t>
-      </w:r>
-      <w:r>
-        <w:rPr>
-          <w:rFonts w:ascii="Arial" w:hAnsi="Arial" w:cs="Arial"/>
-          <w:b/>
-          <w:bCs/>
-          <w:color w:val="000000" w:themeColor="text1"/>
-          <w:sz w:val="24"/>
-          <w:szCs w:val="24"/>
-          <w:shd w:val="clear" w:color="auto" w:fill="FFFFFF"/>
-        </w:rPr>
-        <w:t xml:space="preserve"> 3</w:t>
+        <w:t>— 3</w:t>
       </w:r>
       <w:r>
         <w:rPr>
@@ -3814,7 +3860,7 @@
           <w:szCs w:val="28"/>
         </w:rPr>
       </w:pPr>
-      <w:bookmarkStart w:id="5" w:name="_Toc182682842"/>
+      <w:bookmarkStart w:id="5" w:name="_Toc182992931"/>
       <w:r>
         <w:rPr>
           <w:rFonts w:ascii="Arial" w:hAnsi="Arial" w:cs="Arial"/>
@@ -3873,6 +3919,7 @@
           <w:id w:val="-1707865164"/>
           <w:citation/>
         </w:sdtPr>
+        <w:sdtEndPr/>
         <w:sdtContent>
           <w:r>
             <w:rPr>
@@ -3951,7 +3998,6 @@
           <w:rFonts w:ascii="Arial" w:hAnsi="Arial" w:cs="Arial"/>
           <w:sz w:val="24"/>
           <w:szCs w:val="24"/>
-          <w:lang w:val="en-US"/>
         </w:rPr>
       </w:pPr>
       <w:r>
@@ -3962,8 +4008,8 @@
           <w:szCs w:val="24"/>
         </w:rPr>
         <w:drawing>
-          <wp:inline distT="0" distB="0" distL="0" distR="0" wp14:anchorId="1877DE35" wp14:editId="5B14A1CF">
-            <wp:extent cx="3342857" cy="6504762"/>
+          <wp:inline distT="0" distB="0" distL="0" distR="0" wp14:anchorId="1877DE35" wp14:editId="37089B9C">
+            <wp:extent cx="3095625" cy="6023681"/>
             <wp:effectExtent l="0" t="0" r="0" b="0"/>
             <wp:docPr id="3" name="Imagen 3"/>
             <wp:cNvGraphicFramePr>
@@ -3991,7 +4037,7 @@
                   <pic:spPr>
                     <a:xfrm>
                       <a:off x="0" y="0"/>
-                      <a:ext cx="3342857" cy="6504762"/>
+                      <a:ext cx="3099248" cy="6030731"/>
                     </a:xfrm>
                     <a:prstGeom prst="rect">
                       <a:avLst/>
@@ -4014,6 +4060,22 @@
     </w:p>
     <w:p>
       <w:pPr>
+        <w:pStyle w:val="Cita"/>
+        <w:rPr>
+          <w:lang w:val="en-US"/>
+        </w:rPr>
+      </w:pPr>
+      <w:bookmarkStart w:id="6" w:name="_Toc182992957"/>
+      <w:r>
+        <w:rPr>
+          <w:lang w:val="en-US"/>
+        </w:rPr>
+        <w:t>Figura 1, Product Backlog</w:t>
+      </w:r>
+      <w:bookmarkEnd w:id="6"/>
+    </w:p>
+    <w:p>
+      <w:pPr>
         <w:spacing w:line="360" w:lineRule="auto"/>
         <w:jc w:val="both"/>
         <w:rPr>
@@ -4040,7 +4102,7 @@
           <w:color w:val="000000" w:themeColor="text1"/>
         </w:rPr>
       </w:pPr>
-      <w:bookmarkStart w:id="6" w:name="_Toc182682843"/>
+      <w:bookmarkStart w:id="7" w:name="_Toc182992932"/>
       <w:r>
         <w:rPr>
           <w:rFonts w:ascii="Arial Black" w:hAnsi="Arial Black"/>
@@ -4049,7 +4111,7 @@
         <w:lastRenderedPageBreak/>
         <w:t>PLANIFICACIÓN</w:t>
       </w:r>
-      <w:bookmarkEnd w:id="6"/>
+      <w:bookmarkEnd w:id="7"/>
     </w:p>
     <w:p>
       <w:pPr>
@@ -4078,13 +4140,45 @@
           <w:sz w:val="24"/>
           <w:szCs w:val="24"/>
         </w:rPr>
-        <w:t>En primer lugar, se mostrará un diagrama de Gantt del proyecto entero.</w:t>
-      </w:r>
-    </w:p>
-    <w:p>
-      <w:pPr>
-        <w:spacing w:line="360" w:lineRule="auto"/>
-        <w:jc w:val="both"/>
+        <w:t xml:space="preserve">En primer lugar, se mostrará </w:t>
+      </w:r>
+      <w:r>
+        <w:rPr>
+          <w:rFonts w:ascii="Arial" w:hAnsi="Arial" w:cs="Arial"/>
+          <w:sz w:val="24"/>
+          <w:szCs w:val="24"/>
+        </w:rPr>
+        <w:t>el</w:t>
+      </w:r>
+      <w:r>
+        <w:rPr>
+          <w:rFonts w:ascii="Arial" w:hAnsi="Arial" w:cs="Arial"/>
+          <w:sz w:val="24"/>
+          <w:szCs w:val="24"/>
+        </w:rPr>
+        <w:t xml:space="preserve"> diagrama de Gantt del proyecto </w:t>
+      </w:r>
+      <w:r>
+        <w:rPr>
+          <w:rFonts w:ascii="Arial" w:hAnsi="Arial" w:cs="Arial"/>
+          <w:sz w:val="24"/>
+          <w:szCs w:val="24"/>
+        </w:rPr>
+        <w:t>completo</w:t>
+      </w:r>
+      <w:r>
+        <w:rPr>
+          <w:rFonts w:ascii="Arial" w:hAnsi="Arial" w:cs="Arial"/>
+          <w:sz w:val="24"/>
+          <w:szCs w:val="24"/>
+        </w:rPr>
+        <w:t>.</w:t>
+      </w:r>
+    </w:p>
+    <w:p>
+      <w:pPr>
+        <w:spacing w:line="360" w:lineRule="auto"/>
+        <w:jc w:val="center"/>
         <w:rPr>
           <w:rFonts w:ascii="Arial" w:hAnsi="Arial" w:cs="Arial"/>
           <w:sz w:val="24"/>
@@ -4096,9 +4190,9 @@
           <w:noProof/>
         </w:rPr>
         <w:drawing>
-          <wp:inline distT="0" distB="0" distL="0" distR="0" wp14:anchorId="1EFB1ED1" wp14:editId="16179DC0">
-            <wp:extent cx="6424688" cy="5771408"/>
-            <wp:effectExtent l="0" t="0" r="0" b="1270"/>
+          <wp:inline distT="0" distB="0" distL="0" distR="0" wp14:anchorId="1EFB1ED1" wp14:editId="1C2C9EBC">
+            <wp:extent cx="5286375" cy="4748842"/>
+            <wp:effectExtent l="0" t="0" r="0" b="0"/>
             <wp:docPr id="11" name="Imagen 11"/>
             <wp:cNvGraphicFramePr>
               <a:graphicFrameLocks xmlns:a="http://schemas.openxmlformats.org/drawingml/2006/main" noChangeAspect="1"/>
@@ -4119,7 +4213,7 @@
                   <pic:spPr>
                     <a:xfrm>
                       <a:off x="0" y="0"/>
-                      <a:ext cx="6433543" cy="5779363"/>
+                      <a:ext cx="5302879" cy="4763668"/>
                     </a:xfrm>
                     <a:prstGeom prst="rect">
                       <a:avLst/>
@@ -4134,6 +4228,16 @@
     </w:p>
     <w:p>
       <w:pPr>
+        <w:pStyle w:val="Cita"/>
+      </w:pPr>
+      <w:bookmarkStart w:id="8" w:name="_Toc182992958"/>
+      <w:r>
+        <w:t>Figura 2, Diagrama de Gantt</w:t>
+      </w:r>
+      <w:bookmarkEnd w:id="8"/>
+    </w:p>
+    <w:p>
+      <w:pPr>
         <w:spacing w:line="360" w:lineRule="auto"/>
         <w:jc w:val="both"/>
         <w:rPr>
@@ -4172,25 +4276,7 @@
           <w:sz w:val="24"/>
           <w:szCs w:val="24"/>
         </w:rPr>
-        <w:t xml:space="preserve">realizado con su correspondiente </w:t>
-      </w:r>
-      <w:proofErr w:type="spellStart"/>
-      <w:r>
-        <w:rPr>
-          <w:rFonts w:ascii="Arial" w:hAnsi="Arial" w:cs="Arial"/>
-          <w:sz w:val="24"/>
-          <w:szCs w:val="24"/>
-        </w:rPr>
-        <w:t>burn-down</w:t>
-      </w:r>
-      <w:proofErr w:type="spellEnd"/>
-      <w:r>
-        <w:rPr>
-          <w:rFonts w:ascii="Arial" w:hAnsi="Arial" w:cs="Arial"/>
-          <w:sz w:val="24"/>
-          <w:szCs w:val="24"/>
-        </w:rPr>
-        <w:t xml:space="preserve"> chart.</w:t>
+        <w:t>realizado con su correspondiente burn-down chart.</w:t>
       </w:r>
     </w:p>
     <w:p>
@@ -4203,6 +4289,14 @@
           <w:szCs w:val="24"/>
         </w:rPr>
       </w:pPr>
+      <w:r>
+        <w:rPr>
+          <w:rFonts w:ascii="Arial" w:hAnsi="Arial" w:cs="Arial"/>
+          <w:sz w:val="24"/>
+          <w:szCs w:val="24"/>
+        </w:rPr>
+        <w:t>He considerado que el equipo lleva un flujo de trabajo idóneo, cumpliendo con las fechas de entrega y sin tener ningún impedimento. Las tareas del Product Backlog han sido desglosadas en subtareas, a excepción de las revisiones al ser un concepto más general mientras que otras, como las secciones, requieren un desglose de tareas más específico (buscar información, contrastarla, redactar los artículos…).</w:t>
+      </w:r>
     </w:p>
     <w:p>
       <w:pPr>
@@ -4214,17 +4308,47 @@
           <w:szCs w:val="24"/>
         </w:rPr>
       </w:pPr>
-    </w:p>
-    <w:p>
-      <w:pPr>
-        <w:spacing w:line="360" w:lineRule="auto"/>
-        <w:jc w:val="both"/>
-        <w:rPr>
-          <w:rFonts w:ascii="Arial" w:hAnsi="Arial" w:cs="Arial"/>
-          <w:sz w:val="24"/>
-          <w:szCs w:val="24"/>
-        </w:rPr>
-      </w:pPr>
+      <w:r>
+        <w:rPr>
+          <w:rFonts w:ascii="Arial" w:hAnsi="Arial" w:cs="Arial"/>
+          <w:sz w:val="24"/>
+          <w:szCs w:val="24"/>
+        </w:rPr>
+        <w:lastRenderedPageBreak/>
+        <w:t>La línea roja representa el flujo ideal del trabajo, mientras que la azul representa el progreso real.</w:t>
+      </w:r>
+      <w:r>
+        <w:rPr>
+          <w:rFonts w:ascii="Arial" w:hAnsi="Arial" w:cs="Arial"/>
+          <w:sz w:val="24"/>
+          <w:szCs w:val="24"/>
+        </w:rPr>
+        <w:t xml:space="preserve"> El eje Y </w:t>
+      </w:r>
+      <w:r>
+        <w:rPr>
+          <w:rFonts w:ascii="Arial" w:hAnsi="Arial" w:cs="Arial"/>
+          <w:sz w:val="24"/>
+          <w:szCs w:val="24"/>
+        </w:rPr>
+        <w:t>son las tareas por hacer. El eje X son los días de la semana</w:t>
+      </w:r>
+      <w:r>
+        <w:rPr>
+          <w:rFonts w:ascii="Arial" w:hAnsi="Arial" w:cs="Arial"/>
+          <w:sz w:val="24"/>
+          <w:szCs w:val="24"/>
+        </w:rPr>
+        <w:t xml:space="preserve"> que dura el sprint</w:t>
+      </w:r>
+      <w:r>
+        <w:rPr>
+          <w:rFonts w:ascii="Arial" w:hAnsi="Arial" w:cs="Arial"/>
+          <w:sz w:val="24"/>
+          <w:szCs w:val="24"/>
+        </w:rPr>
+        <w:t>.</w:t>
+      </w:r>
     </w:p>
     <w:p>
       <w:pPr>
@@ -4243,7 +4367,7 @@
           <w:szCs w:val="28"/>
         </w:rPr>
       </w:pPr>
-      <w:bookmarkStart w:id="7" w:name="_Toc182682844"/>
+      <w:bookmarkStart w:id="9" w:name="_Toc182992933"/>
       <w:r>
         <w:rPr>
           <w:rFonts w:ascii="Arial" w:hAnsi="Arial" w:cs="Arial"/>
@@ -4253,10 +4377,9 @@
           <w:sz w:val="28"/>
           <w:szCs w:val="28"/>
         </w:rPr>
-        <w:lastRenderedPageBreak/>
         <w:t>Primer sprint</w:t>
       </w:r>
-      <w:bookmarkEnd w:id="7"/>
+      <w:bookmarkEnd w:id="9"/>
     </w:p>
     <w:p>
       <w:pPr>
@@ -4312,9 +4435,9 @@
           <w:noProof/>
         </w:rPr>
         <w:drawing>
-          <wp:inline distT="0" distB="0" distL="0" distR="0" wp14:anchorId="3B48FC85" wp14:editId="2A296AE0">
-            <wp:extent cx="4609362" cy="7374577"/>
-            <wp:effectExtent l="0" t="0" r="1270" b="0"/>
+          <wp:inline distT="0" distB="0" distL="0" distR="0" wp14:anchorId="3B48FC85" wp14:editId="128E11F9">
+            <wp:extent cx="3695700" cy="5912798"/>
+            <wp:effectExtent l="0" t="0" r="0" b="0"/>
             <wp:docPr id="18" name="Imagen 18"/>
             <wp:cNvGraphicFramePr>
               <a:graphicFrameLocks xmlns:a="http://schemas.openxmlformats.org/drawingml/2006/main" noChangeAspect="1"/>
@@ -4340,7 +4463,7 @@
                   <pic:spPr bwMode="auto">
                     <a:xfrm>
                       <a:off x="0" y="0"/>
-                      <a:ext cx="4647868" cy="7436184"/>
+                      <a:ext cx="3729766" cy="5967300"/>
                     </a:xfrm>
                     <a:prstGeom prst="rect">
                       <a:avLst/>
@@ -4368,14 +4491,54 @@
           <w:noProof/>
         </w:rPr>
       </w:pPr>
-      <w:bookmarkStart w:id="8" w:name="_Toc182677500"/>
+      <w:bookmarkStart w:id="10" w:name="_Toc182677500"/>
+      <w:bookmarkStart w:id="11" w:name="_Toc182992959"/>
       <w:r>
         <w:rPr>
           <w:noProof/>
         </w:rPr>
-        <w:t>Figura 1, Diagrama de Gantt y Burn-down chart del sprint 1</w:t>
-      </w:r>
-      <w:bookmarkEnd w:id="8"/>
+        <w:t xml:space="preserve">Figura </w:t>
+      </w:r>
+      <w:r>
+        <w:rPr>
+          <w:noProof/>
+        </w:rPr>
+        <w:t>3</w:t>
+      </w:r>
+      <w:r>
+        <w:rPr>
+          <w:noProof/>
+        </w:rPr>
+        <w:t>, Diagrama de Gantt y Burn-down chart del sprint 1</w:t>
+      </w:r>
+      <w:bookmarkEnd w:id="10"/>
+      <w:bookmarkEnd w:id="11"/>
+    </w:p>
+    <w:p>
+      <w:pPr>
+        <w:rPr>
+          <w:rFonts w:ascii="Arial" w:hAnsi="Arial" w:cs="Arial"/>
+          <w:sz w:val="24"/>
+          <w:szCs w:val="24"/>
+        </w:rPr>
+      </w:pPr>
+    </w:p>
+    <w:p>
+      <w:pPr>
+        <w:rPr>
+          <w:rFonts w:ascii="Arial" w:hAnsi="Arial" w:cs="Arial"/>
+          <w:sz w:val="24"/>
+          <w:szCs w:val="24"/>
+        </w:rPr>
+      </w:pPr>
+      <w:r>
+        <w:rPr>
+          <w:rFonts w:ascii="Arial" w:hAnsi="Arial" w:cs="Arial"/>
+          <w:sz w:val="24"/>
+          <w:szCs w:val="24"/>
+        </w:rPr>
+        <w:t>Se aprecia que queda una tarea sin completar al final del sprint. Se trata de la negociación con patrocinadores, factor ajeno al equipo de desarrollo y que depende totalmente de la editora jefe.</w:t>
+      </w:r>
     </w:p>
     <w:p>
       <w:pPr>
@@ -4394,7 +4557,7 @@
           <w:szCs w:val="28"/>
         </w:rPr>
       </w:pPr>
-      <w:bookmarkStart w:id="9" w:name="_Toc182682845"/>
+      <w:bookmarkStart w:id="12" w:name="_Toc182992934"/>
       <w:r>
         <w:rPr>
           <w:rFonts w:ascii="Arial" w:hAnsi="Arial" w:cs="Arial"/>
@@ -4407,7 +4570,7 @@
         <w:lastRenderedPageBreak/>
         <w:t>Segundo sprint</w:t>
       </w:r>
-      <w:bookmarkEnd w:id="9"/>
+      <w:bookmarkEnd w:id="12"/>
     </w:p>
     <w:p>
       <w:pPr>
@@ -4469,8 +4632,8 @@
           <w:szCs w:val="24"/>
         </w:rPr>
         <w:drawing>
-          <wp:inline distT="0" distB="0" distL="0" distR="0" wp14:anchorId="7F74613F" wp14:editId="3CFF9A5B">
-            <wp:extent cx="4821382" cy="7278545"/>
+          <wp:inline distT="0" distB="0" distL="0" distR="0" wp14:anchorId="7F74613F" wp14:editId="3FACD977">
+            <wp:extent cx="3987576" cy="6019800"/>
             <wp:effectExtent l="0" t="0" r="0" b="0"/>
             <wp:docPr id="19" name="Imagen 19"/>
             <wp:cNvGraphicFramePr>
@@ -4497,7 +4660,7 @@
                   <pic:spPr bwMode="auto">
                     <a:xfrm>
                       <a:off x="0" y="0"/>
-                      <a:ext cx="4839451" cy="7305822"/>
+                      <a:ext cx="4007476" cy="6049842"/>
                     </a:xfrm>
                     <a:prstGeom prst="rect">
                       <a:avLst/>
@@ -4522,19 +4685,19 @@
       <w:pPr>
         <w:pStyle w:val="Cita"/>
       </w:pPr>
-      <w:bookmarkStart w:id="10" w:name="_Toc182677501"/>
-      <w:r>
-        <w:t xml:space="preserve">Figura 2, Diagrama de Gantt y </w:t>
-      </w:r>
-      <w:proofErr w:type="spellStart"/>
-      <w:r>
-        <w:t>Burn-down</w:t>
-      </w:r>
-      <w:proofErr w:type="spellEnd"/>
-      <w:r>
-        <w:t xml:space="preserve"> chart del sprint 2</w:t>
-      </w:r>
-      <w:bookmarkEnd w:id="10"/>
+      <w:bookmarkStart w:id="13" w:name="_Toc182677501"/>
+      <w:bookmarkStart w:id="14" w:name="_Toc182992960"/>
+      <w:r>
+        <w:t xml:space="preserve">Figura </w:t>
+      </w:r>
+      <w:r>
+        <w:t>4</w:t>
+      </w:r>
+      <w:r>
+        <w:t>, Diagrama de Gantt y Burn-down chart del sprint 2</w:t>
+      </w:r>
+      <w:bookmarkEnd w:id="13"/>
+      <w:bookmarkEnd w:id="14"/>
     </w:p>
     <w:p>
       <w:pPr>
@@ -4546,6 +4709,25 @@
           <w:szCs w:val="24"/>
         </w:rPr>
       </w:pPr>
+    </w:p>
+    <w:p>
+      <w:pPr>
+        <w:spacing w:line="360" w:lineRule="auto"/>
+        <w:jc w:val="both"/>
+        <w:rPr>
+          <w:rFonts w:ascii="Arial" w:hAnsi="Arial" w:cs="Arial"/>
+          <w:sz w:val="24"/>
+          <w:szCs w:val="24"/>
+        </w:rPr>
+      </w:pPr>
+      <w:r>
+        <w:rPr>
+          <w:rFonts w:ascii="Arial" w:hAnsi="Arial" w:cs="Arial"/>
+          <w:sz w:val="24"/>
+          <w:szCs w:val="24"/>
+        </w:rPr>
+        <w:t>La contraportada y la portada se consideran terminadas desde el primer sprint, pero se crea una nueva tarea dedicada a su revisión. He tomado esta decisión para no dejar muchas tareas sin completar durante el primer sprint, además de que, propiamente, ya están terminadas y solo necesitarían revisiones al estar sujetas a cambios durante el desarrollo de la revista (cambio de patrocinador, de diseño, demandas de los stakeholders…).</w:t>
+      </w:r>
     </w:p>
     <w:p>
       <w:pPr>
@@ -4564,7 +4746,7 @@
           <w:szCs w:val="28"/>
         </w:rPr>
       </w:pPr>
-      <w:bookmarkStart w:id="11" w:name="_Toc182682846"/>
+      <w:bookmarkStart w:id="15" w:name="_Toc182992935"/>
       <w:r>
         <w:rPr>
           <w:rFonts w:ascii="Arial" w:hAnsi="Arial" w:cs="Arial"/>
@@ -4577,7 +4759,7 @@
         <w:lastRenderedPageBreak/>
         <w:t>Tercer sprint</w:t>
       </w:r>
-      <w:bookmarkEnd w:id="11"/>
+      <w:bookmarkEnd w:id="15"/>
     </w:p>
     <w:p>
       <w:pPr>
@@ -4640,9 +4822,9 @@
           <w:szCs w:val="24"/>
         </w:rPr>
         <w:drawing>
-          <wp:inline distT="0" distB="0" distL="0" distR="0" wp14:anchorId="1C719B5B" wp14:editId="51B6007A">
-            <wp:extent cx="3752603" cy="7315861"/>
-            <wp:effectExtent l="0" t="0" r="635" b="0"/>
+          <wp:inline distT="0" distB="0" distL="0" distR="0" wp14:anchorId="1C719B5B" wp14:editId="11B20A97">
+            <wp:extent cx="3333750" cy="6499289"/>
+            <wp:effectExtent l="0" t="0" r="0" b="0"/>
             <wp:docPr id="20" name="Imagen 20"/>
             <wp:cNvGraphicFramePr>
               <a:graphicFrameLocks xmlns:a="http://schemas.openxmlformats.org/drawingml/2006/main" noChangeAspect="1"/>
@@ -4668,7 +4850,7 @@
                   <pic:spPr bwMode="auto">
                     <a:xfrm>
                       <a:off x="0" y="0"/>
-                      <a:ext cx="3764429" cy="7338917"/>
+                      <a:ext cx="3349348" cy="6529698"/>
                     </a:xfrm>
                     <a:prstGeom prst="rect">
                       <a:avLst/>
@@ -4693,19 +4875,77 @@
       <w:pPr>
         <w:pStyle w:val="Cita"/>
       </w:pPr>
-      <w:bookmarkStart w:id="12" w:name="_Toc182677502"/>
-      <w:r>
-        <w:t xml:space="preserve">Figura 3, Diagrama de Gantt y </w:t>
-      </w:r>
-      <w:proofErr w:type="spellStart"/>
-      <w:r>
-        <w:t>Burn-down</w:t>
-      </w:r>
-      <w:proofErr w:type="spellEnd"/>
-      <w:r>
-        <w:t xml:space="preserve"> chart del sprint 3</w:t>
-      </w:r>
-      <w:bookmarkEnd w:id="12"/>
+      <w:bookmarkStart w:id="16" w:name="_Toc182677502"/>
+      <w:bookmarkStart w:id="17" w:name="_Toc182992961"/>
+      <w:r>
+        <w:t xml:space="preserve">Figura </w:t>
+      </w:r>
+      <w:r>
+        <w:t>5</w:t>
+      </w:r>
+      <w:r>
+        <w:t>, Diagrama de Gantt y Burn-down chart del sprint 3</w:t>
+      </w:r>
+      <w:bookmarkEnd w:id="16"/>
+      <w:bookmarkEnd w:id="17"/>
+    </w:p>
+    <w:p>
+      <w:pPr>
+        <w:rPr>
+          <w:rFonts w:ascii="Arial" w:hAnsi="Arial" w:cs="Arial"/>
+          <w:sz w:val="24"/>
+          <w:szCs w:val="24"/>
+        </w:rPr>
+      </w:pPr>
+    </w:p>
+    <w:p>
+      <w:pPr>
+        <w:rPr>
+          <w:rFonts w:ascii="Arial" w:hAnsi="Arial" w:cs="Arial"/>
+          <w:sz w:val="24"/>
+          <w:szCs w:val="24"/>
+        </w:rPr>
+      </w:pPr>
+      <w:r>
+        <w:rPr>
+          <w:rFonts w:ascii="Arial" w:hAnsi="Arial" w:cs="Arial"/>
+          <w:sz w:val="24"/>
+          <w:szCs w:val="24"/>
+        </w:rPr>
+        <w:t xml:space="preserve">Misma situación del sprint 2: la sección estilo fue finalizada, pero le hacemos una revisión en este sprint. Además, se realiza una última revisión a la portada y contraportada. </w:t>
+      </w:r>
+      <w:r>
+        <w:rPr>
+          <w:rFonts w:ascii="Arial" w:hAnsi="Arial" w:cs="Arial"/>
+          <w:sz w:val="24"/>
+          <w:szCs w:val="24"/>
+        </w:rPr>
+        <w:t>Tantas revisiones</w:t>
+      </w:r>
+      <w:r>
+        <w:rPr>
+          <w:rFonts w:ascii="Arial" w:hAnsi="Arial" w:cs="Arial"/>
+          <w:sz w:val="24"/>
+          <w:szCs w:val="24"/>
+        </w:rPr>
+        <w:t xml:space="preserve"> podría</w:t>
+      </w:r>
+      <w:r>
+        <w:rPr>
+          <w:rFonts w:ascii="Arial" w:hAnsi="Arial" w:cs="Arial"/>
+          <w:sz w:val="24"/>
+          <w:szCs w:val="24"/>
+        </w:rPr>
+        <w:t>n</w:t>
+      </w:r>
+      <w:r>
+        <w:rPr>
+          <w:rFonts w:ascii="Arial" w:hAnsi="Arial" w:cs="Arial"/>
+          <w:sz w:val="24"/>
+          <w:szCs w:val="24"/>
+        </w:rPr>
+        <w:t xml:space="preserve"> ahorrarse, cosa que veremos más adelante en el punto 5.</w:t>
+      </w:r>
     </w:p>
     <w:p>
       <w:pPr>
@@ -4724,7 +4964,7 @@
           <w:szCs w:val="28"/>
         </w:rPr>
       </w:pPr>
-      <w:bookmarkStart w:id="13" w:name="_Toc182682847"/>
+      <w:bookmarkStart w:id="18" w:name="_Toc182992936"/>
       <w:r>
         <w:rPr>
           <w:rFonts w:ascii="Arial" w:hAnsi="Arial" w:cs="Arial"/>
@@ -4737,7 +4977,7 @@
         <w:lastRenderedPageBreak/>
         <w:t>Cuarto sprint</w:t>
       </w:r>
-      <w:bookmarkEnd w:id="13"/>
+      <w:bookmarkEnd w:id="18"/>
     </w:p>
     <w:p>
       <w:pPr>
@@ -4811,9 +5051,9 @@
           <w:szCs w:val="24"/>
         </w:rPr>
         <w:drawing>
-          <wp:inline distT="0" distB="0" distL="0" distR="0" wp14:anchorId="6DA91D2A" wp14:editId="31FBA172">
-            <wp:extent cx="4089400" cy="4132195"/>
-            <wp:effectExtent l="0" t="0" r="6350" b="1905"/>
+          <wp:inline distT="0" distB="0" distL="0" distR="0" wp14:anchorId="6DA91D2A" wp14:editId="1043E8E7">
+            <wp:extent cx="4732030" cy="4781550"/>
+            <wp:effectExtent l="0" t="0" r="0" b="0"/>
             <wp:docPr id="21" name="Imagen 21"/>
             <wp:cNvGraphicFramePr>
               <a:graphicFrameLocks xmlns:a="http://schemas.openxmlformats.org/drawingml/2006/main" noChangeAspect="1"/>
@@ -4839,7 +5079,7 @@
                   <pic:spPr bwMode="auto">
                     <a:xfrm>
                       <a:off x="0" y="0"/>
-                      <a:ext cx="4095553" cy="4138412"/>
+                      <a:ext cx="4739778" cy="4789379"/>
                     </a:xfrm>
                     <a:prstGeom prst="rect">
                       <a:avLst/>
@@ -4864,19 +5104,19 @@
       <w:pPr>
         <w:pStyle w:val="Cita"/>
       </w:pPr>
-      <w:bookmarkStart w:id="14" w:name="_Toc182677503"/>
-      <w:r>
-        <w:t xml:space="preserve">Figura 4, Diagrama de Gantt y </w:t>
-      </w:r>
-      <w:proofErr w:type="spellStart"/>
-      <w:r>
-        <w:t>Burn-down</w:t>
-      </w:r>
-      <w:proofErr w:type="spellEnd"/>
-      <w:r>
-        <w:t xml:space="preserve"> chart del sprint 4</w:t>
-      </w:r>
-      <w:bookmarkEnd w:id="14"/>
+      <w:bookmarkStart w:id="19" w:name="_Toc182677503"/>
+      <w:bookmarkStart w:id="20" w:name="_Toc182992962"/>
+      <w:r>
+        <w:t xml:space="preserve">Figura </w:t>
+      </w:r>
+      <w:r>
+        <w:t>6</w:t>
+      </w:r>
+      <w:r>
+        <w:t>, Diagrama de Gantt y Burn-down chart del sprint 4</w:t>
+      </w:r>
+      <w:bookmarkEnd w:id="19"/>
+      <w:bookmarkEnd w:id="20"/>
     </w:p>
     <w:p>
       <w:pPr>
@@ -4899,17 +5139,22 @@
           <w:szCs w:val="24"/>
         </w:rPr>
       </w:pPr>
-    </w:p>
-    <w:p>
-      <w:pPr>
-        <w:spacing w:line="360" w:lineRule="auto"/>
-        <w:jc w:val="both"/>
-        <w:rPr>
-          <w:rFonts w:ascii="Arial" w:hAnsi="Arial" w:cs="Arial"/>
-          <w:sz w:val="24"/>
-          <w:szCs w:val="24"/>
-        </w:rPr>
-      </w:pPr>
+      <w:r>
+        <w:rPr>
+          <w:rFonts w:ascii="Arial" w:hAnsi="Arial" w:cs="Arial"/>
+          <w:sz w:val="24"/>
+          <w:szCs w:val="24"/>
+        </w:rPr>
+        <w:t xml:space="preserve">El cuarto y último sprint del proyecto está dedicado por completo a una revisión general de la revista y a su maquetación final. Al final de la semana </w:t>
+      </w:r>
+      <w:r>
+        <w:rPr>
+          <w:rFonts w:ascii="Arial" w:hAnsi="Arial" w:cs="Arial"/>
+          <w:sz w:val="24"/>
+          <w:szCs w:val="24"/>
+        </w:rPr>
+        <w:t>el proyecto estará finalizado y será enviado a la imprenta.</w:t>
+      </w:r>
     </w:p>
     <w:p>
       <w:pPr>
@@ -4972,7 +5217,7 @@
           <w:color w:val="000000" w:themeColor="text1"/>
         </w:rPr>
       </w:pPr>
-      <w:bookmarkStart w:id="15" w:name="_Toc182682848"/>
+      <w:bookmarkStart w:id="21" w:name="_Toc182992937"/>
       <w:r>
         <w:rPr>
           <w:rFonts w:ascii="Arial Black" w:hAnsi="Arial Black"/>
@@ -4981,7 +5226,7 @@
         <w:lastRenderedPageBreak/>
         <w:t>INCONVENIENTES</w:t>
       </w:r>
-      <w:bookmarkEnd w:id="15"/>
+      <w:bookmarkEnd w:id="21"/>
     </w:p>
     <w:p>
       <w:pPr>
@@ -5029,25 +5274,7 @@
           <w:sz w:val="24"/>
           <w:szCs w:val="24"/>
         </w:rPr>
-        <w:t xml:space="preserve">Nos encontramos en la tercera semana de desarrollo, coincidente con el tercer sprint. El equipo está desarrollando las tres secciones restantes y está comenzando a colocar publicidad, pero de repente viene la </w:t>
-      </w:r>
-      <w:proofErr w:type="gramStart"/>
-      <w:r>
-        <w:rPr>
-          <w:rFonts w:ascii="Arial" w:hAnsi="Arial" w:cs="Arial"/>
-          <w:sz w:val="24"/>
-          <w:szCs w:val="24"/>
-        </w:rPr>
-        <w:t>editora jefe</w:t>
-      </w:r>
-      <w:proofErr w:type="gramEnd"/>
-      <w:r>
-        <w:rPr>
-          <w:rFonts w:ascii="Arial" w:hAnsi="Arial" w:cs="Arial"/>
-          <w:sz w:val="24"/>
-          <w:szCs w:val="24"/>
-        </w:rPr>
-        <w:t xml:space="preserve">. </w:t>
+        <w:t xml:space="preserve">Nos encontramos en la tercera semana de desarrollo, coincidente con el tercer sprint. El equipo está desarrollando las tres secciones restantes y está comenzando a colocar publicidad, pero de repente viene la editora jefe. </w:t>
       </w:r>
       <w:r>
         <w:rPr>
@@ -5114,15 +5341,63 @@
           <w:sz w:val="24"/>
           <w:szCs w:val="24"/>
         </w:rPr>
-        <w:t xml:space="preserve">La línea naranja representa el flujo de trabajo final. Al principio sigue el mismo camino que la azul, que es la estimación de trabajo, pero a mitad de semana la línea naranja sube debido a la nueva tarea que ha sido solicitada (y con ello todas las subtareas: buscar sobre el plato, redactar el artículo, meter publicidad del patrocinador principal…). </w:t>
-      </w:r>
-      <w:r>
-        <w:rPr>
-          <w:rFonts w:ascii="Arial" w:hAnsi="Arial" w:cs="Arial"/>
-          <w:sz w:val="24"/>
-          <w:szCs w:val="24"/>
-        </w:rPr>
-        <w:t>Lo bueno es que, al final de todo, el equipo de desarrollo no tiene problemas en terminar con todas las tareas al final del sprint.</w:t>
+        <w:t>La línea naranja representa el flujo de trabajo final. Al principio sigue el mismo camino que la azul, que es la estimación de trabajo</w:t>
+      </w:r>
+      <w:r>
+        <w:rPr>
+          <w:rFonts w:ascii="Arial" w:hAnsi="Arial" w:cs="Arial"/>
+          <w:sz w:val="24"/>
+          <w:szCs w:val="24"/>
+        </w:rPr>
+        <w:t xml:space="preserve"> (y el flujo final si no hubiese inconvenientes</w:t>
+      </w:r>
+      <w:r>
+        <w:rPr>
+          <w:rFonts w:ascii="Arial" w:hAnsi="Arial" w:cs="Arial"/>
+          <w:sz w:val="24"/>
+          <w:szCs w:val="24"/>
+        </w:rPr>
+        <w:t>,</w:t>
+      </w:r>
+      <w:r>
+        <w:rPr>
+          <w:rFonts w:ascii="Arial" w:hAnsi="Arial" w:cs="Arial"/>
+          <w:sz w:val="24"/>
+          <w:szCs w:val="24"/>
+        </w:rPr>
+        <w:t xml:space="preserve"> en nuestro caso)</w:t>
+      </w:r>
+      <w:r>
+        <w:rPr>
+          <w:rFonts w:ascii="Arial" w:hAnsi="Arial" w:cs="Arial"/>
+          <w:sz w:val="24"/>
+          <w:szCs w:val="24"/>
+        </w:rPr>
+        <w:t xml:space="preserve">, pero a mitad de semana la línea naranja sube debido a la nueva tarea que ha sido solicitada (y con ello todas las subtareas: buscar sobre el plato, redactar el artículo, meter publicidad del patrocinador principal…). </w:t>
+      </w:r>
+      <w:r>
+        <w:rPr>
+          <w:rFonts w:ascii="Arial" w:hAnsi="Arial" w:cs="Arial"/>
+          <w:sz w:val="24"/>
+          <w:szCs w:val="24"/>
+        </w:rPr>
+        <w:t>Lo bueno es que, al final de todo, el equipo de desarrollo no tiene problemas en terminar con todas las tareas al final del sprint</w:t>
+      </w:r>
+      <w:r>
+        <w:rPr>
+          <w:rFonts w:ascii="Arial" w:hAnsi="Arial" w:cs="Arial"/>
+          <w:sz w:val="24"/>
+          <w:szCs w:val="24"/>
+        </w:rPr>
+        <w:t>, aunque un tanto apurados</w:t>
+      </w:r>
+      <w:r>
+        <w:rPr>
+          <w:rFonts w:ascii="Arial" w:hAnsi="Arial" w:cs="Arial"/>
+          <w:sz w:val="24"/>
+          <w:szCs w:val="24"/>
+        </w:rPr>
+        <w:t>.</w:t>
       </w:r>
     </w:p>
     <w:p>
@@ -5183,50 +5458,34 @@
           <w:lang w:val="en-US"/>
         </w:rPr>
       </w:pPr>
-      <w:bookmarkStart w:id="16" w:name="_Toc182677504"/>
-      <w:proofErr w:type="spellStart"/>
+      <w:bookmarkStart w:id="22" w:name="_Toc182677504"/>
+      <w:bookmarkStart w:id="23" w:name="_Toc182992963"/>
       <w:r>
         <w:rPr>
           <w:lang w:val="en-US"/>
         </w:rPr>
-        <w:t>Figura</w:t>
-      </w:r>
-      <w:proofErr w:type="spellEnd"/>
+        <w:t xml:space="preserve">Figura </w:t>
+      </w:r>
       <w:r>
         <w:rPr>
           <w:lang w:val="en-US"/>
         </w:rPr>
-        <w:t xml:space="preserve"> 5, Burn-down chart </w:t>
-      </w:r>
-      <w:proofErr w:type="spellStart"/>
+        <w:t>7</w:t>
+      </w:r>
       <w:r>
         <w:rPr>
           <w:lang w:val="en-US"/>
         </w:rPr>
-        <w:t>t</w:t>
+        <w:t>, Burn-down chart t</w:t>
       </w:r>
       <w:r>
         <w:rPr>
           <w:lang w:val="en-US"/>
         </w:rPr>
-        <w:t>ras</w:t>
-      </w:r>
-      <w:proofErr w:type="spellEnd"/>
-      <w:r>
-        <w:rPr>
-          <w:lang w:val="en-US"/>
-        </w:rPr>
-        <w:t xml:space="preserve"> </w:t>
-      </w:r>
-      <w:proofErr w:type="spellStart"/>
-      <w:r>
-        <w:rPr>
-          <w:lang w:val="en-US"/>
-        </w:rPr>
-        <w:t>inconveniente</w:t>
-      </w:r>
-      <w:bookmarkEnd w:id="16"/>
-      <w:proofErr w:type="spellEnd"/>
+        <w:t>ras inconveniente</w:t>
+      </w:r>
+      <w:bookmarkEnd w:id="22"/>
+      <w:bookmarkEnd w:id="23"/>
     </w:p>
     <w:p>
       <w:pPr>
@@ -5247,7 +5506,7 @@
           <w:color w:val="000000" w:themeColor="text1"/>
         </w:rPr>
       </w:pPr>
-      <w:bookmarkStart w:id="17" w:name="_Toc182682849"/>
+      <w:bookmarkStart w:id="24" w:name="_Toc182992938"/>
       <w:r>
         <w:rPr>
           <w:rFonts w:ascii="Arial Black" w:hAnsi="Arial Black"/>
@@ -5258,7 +5517,7 @@
         <w:lastRenderedPageBreak/>
         <w:t>SPRINT RETROSPECTIVE</w:t>
       </w:r>
-      <w:bookmarkEnd w:id="17"/>
+      <w:bookmarkEnd w:id="24"/>
     </w:p>
     <w:p>
       <w:pPr>
@@ -5323,7 +5582,7 @@
           <w:szCs w:val="28"/>
         </w:rPr>
       </w:pPr>
-      <w:bookmarkStart w:id="18" w:name="_Toc182682850"/>
+      <w:bookmarkStart w:id="25" w:name="_Toc182992939"/>
       <w:r>
         <w:rPr>
           <w:rFonts w:ascii="Arial" w:hAnsi="Arial" w:cs="Arial"/>
@@ -5335,7 +5594,7 @@
         </w:rPr>
         <w:t>Primer sprint</w:t>
       </w:r>
-      <w:bookmarkEnd w:id="18"/>
+      <w:bookmarkEnd w:id="25"/>
     </w:p>
     <w:p>
       <w:pPr>
@@ -5424,7 +5683,7 @@
           <w:szCs w:val="28"/>
         </w:rPr>
       </w:pPr>
-      <w:bookmarkStart w:id="19" w:name="_Toc182682851"/>
+      <w:bookmarkStart w:id="26" w:name="_Toc182992940"/>
       <w:r>
         <w:rPr>
           <w:rFonts w:ascii="Arial" w:hAnsi="Arial" w:cs="Arial"/>
@@ -5436,7 +5695,7 @@
         </w:rPr>
         <w:t>Segundo sprint</w:t>
       </w:r>
-      <w:bookmarkEnd w:id="19"/>
+      <w:bookmarkEnd w:id="26"/>
     </w:p>
     <w:p>
       <w:pPr>
@@ -5531,7 +5790,7 @@
           <w:szCs w:val="28"/>
         </w:rPr>
       </w:pPr>
-      <w:bookmarkStart w:id="20" w:name="_Toc182682852"/>
+      <w:bookmarkStart w:id="27" w:name="_Toc182992941"/>
       <w:r>
         <w:rPr>
           <w:rFonts w:ascii="Arial" w:hAnsi="Arial" w:cs="Arial"/>
@@ -5544,7 +5803,7 @@
         <w:lastRenderedPageBreak/>
         <w:t>Tercer sprint</w:t>
       </w:r>
-      <w:bookmarkEnd w:id="20"/>
+      <w:bookmarkEnd w:id="27"/>
     </w:p>
     <w:p>
       <w:pPr>
@@ -5659,6 +5918,14 @@
           <w:szCs w:val="24"/>
         </w:rPr>
         <w:t>ha habido más carga de trabajo de la esperada.</w:t>
+      </w:r>
+      <w:r>
+        <w:rPr>
+          <w:rFonts w:ascii="Arial" w:hAnsi="Arial" w:cs="Arial"/>
+          <w:sz w:val="24"/>
+          <w:szCs w:val="24"/>
+        </w:rPr>
+        <w:t xml:space="preserve"> La revisión de la sección estilo y las dos nuevas revisiones de la contraportada y portada se consideran innecesarias, más teniendo en cuenta que estas dos últimas partes de la revista ya han tenido una primera revisión en el sprint anterior y que se planea para el siguiente sprint hacer una revisión general de todo, por lo que sobrarían junto a la de la sección estilo. El equipo podría haber tenido más tiempo para hacer las tareas de esta semana y no hubiese habido tanto problema con la nueva implementación requerida en la sección cocina, pudiendo pulirla incluso más y sin ir tan apurados de tiempo.</w:t>
       </w:r>
     </w:p>
     <w:p>
@@ -5678,7 +5945,7 @@
           <w:szCs w:val="28"/>
         </w:rPr>
       </w:pPr>
-      <w:bookmarkStart w:id="21" w:name="_Toc182682853"/>
+      <w:bookmarkStart w:id="28" w:name="_Toc182992942"/>
       <w:r>
         <w:rPr>
           <w:rFonts w:ascii="Arial" w:hAnsi="Arial" w:cs="Arial"/>
@@ -5690,7 +5957,7 @@
         </w:rPr>
         <w:t>Cuarto sprint</w:t>
       </w:r>
-      <w:bookmarkEnd w:id="21"/>
+      <w:bookmarkEnd w:id="28"/>
     </w:p>
     <w:p>
       <w:pPr>
@@ -5761,7 +6028,7 @@
           <w:szCs w:val="28"/>
         </w:rPr>
       </w:pPr>
-      <w:bookmarkStart w:id="22" w:name="_Toc182682854"/>
+      <w:bookmarkStart w:id="29" w:name="_Toc182992943"/>
       <w:r>
         <w:rPr>
           <w:rFonts w:ascii="Arial" w:hAnsi="Arial" w:cs="Arial"/>
@@ -5771,9 +6038,10 @@
           <w:sz w:val="28"/>
           <w:szCs w:val="28"/>
         </w:rPr>
+        <w:lastRenderedPageBreak/>
         <w:t>Lecciones aprendidas</w:t>
       </w:r>
-      <w:bookmarkEnd w:id="22"/>
+      <w:bookmarkEnd w:id="29"/>
     </w:p>
     <w:p>
       <w:pPr>
@@ -5843,42 +6111,15 @@
           <w:sz w:val="24"/>
           <w:szCs w:val="24"/>
         </w:rPr>
-        <w:t>Una estimación precisa y una planificación clara son fundamentales para evitar contratiempos. En el primer sprint, se subestimó el tiempo requerido para tareas creativas, lo que podría haberse mitigado con una evaluación más detallada.</w:t>
-      </w:r>
-      <w:r>
-        <w:rPr>
-          <w:rFonts w:ascii="Arial" w:hAnsi="Arial" w:cs="Arial"/>
-          <w:sz w:val="24"/>
-          <w:szCs w:val="24"/>
-        </w:rPr>
-        <w:t xml:space="preserve"> Además, el hecho de que la </w:t>
-      </w:r>
-      <w:proofErr w:type="gramStart"/>
-      <w:r>
-        <w:rPr>
-          <w:rFonts w:ascii="Arial" w:hAnsi="Arial" w:cs="Arial"/>
-          <w:sz w:val="24"/>
-          <w:szCs w:val="24"/>
-        </w:rPr>
-        <w:t>editora jefe</w:t>
-      </w:r>
-      <w:proofErr w:type="gramEnd"/>
-      <w:r>
-        <w:rPr>
-          <w:rFonts w:ascii="Arial" w:hAnsi="Arial" w:cs="Arial"/>
-          <w:sz w:val="24"/>
-          <w:szCs w:val="24"/>
-        </w:rPr>
-        <w:t xml:space="preserve"> nos diese toda la </w:t>
-      </w:r>
-      <w:r>
-        <w:rPr>
-          <w:rFonts w:ascii="Arial" w:hAnsi="Arial" w:cs="Arial"/>
-          <w:sz w:val="24"/>
-          <w:szCs w:val="24"/>
-        </w:rPr>
-        <w:lastRenderedPageBreak/>
-        <w:t>información desde el principio podría haber ayudado a tener un mayor avance en la contraportada desde el principio.</w:t>
+        <w:t>Una estimación precisa y una planificación clara son fundamentales para evitar contratiempos.</w:t>
+      </w:r>
+      <w:r>
+        <w:rPr>
+          <w:rFonts w:ascii="Arial" w:hAnsi="Arial" w:cs="Arial"/>
+          <w:sz w:val="24"/>
+          <w:szCs w:val="24"/>
+        </w:rPr>
+        <w:t xml:space="preserve"> Además, el hecho de que la editora jefe nos diese toda la información desde el principio podría haber ayudado a tener un mayor avance en la contraportada desde el principio.</w:t>
       </w:r>
     </w:p>
     <w:p>
@@ -5930,7 +6171,23 @@
           <w:sz w:val="24"/>
           <w:szCs w:val="24"/>
         </w:rPr>
-        <w:t>Durante el tercer sprint, la solicitud de incluir un plat</w:t>
+        <w:t xml:space="preserve">Durante el tercer sprint, la solicitud de incluir </w:t>
+      </w:r>
+      <w:r>
+        <w:rPr>
+          <w:rFonts w:ascii="Arial" w:hAnsi="Arial" w:cs="Arial"/>
+          <w:sz w:val="24"/>
+          <w:szCs w:val="24"/>
+        </w:rPr>
+        <w:t>el</w:t>
+      </w:r>
+      <w:r>
+        <w:rPr>
+          <w:rFonts w:ascii="Arial" w:hAnsi="Arial" w:cs="Arial"/>
+          <w:sz w:val="24"/>
+          <w:szCs w:val="24"/>
+        </w:rPr>
+        <w:t xml:space="preserve"> plat</w:t>
       </w:r>
       <w:r>
         <w:rPr>
@@ -5970,15 +6227,7 @@
           <w:sz w:val="24"/>
           <w:szCs w:val="24"/>
         </w:rPr>
-        <w:t>, e i</w:t>
-      </w:r>
-      <w:r>
-        <w:rPr>
-          <w:rFonts w:ascii="Arial" w:hAnsi="Arial" w:cs="Arial"/>
-          <w:sz w:val="24"/>
-          <w:szCs w:val="24"/>
-        </w:rPr>
-        <w:t>mplementar un proceso definido para gestionar nuevos requerimientos sin comprometer el flujo del sprint.</w:t>
+        <w:t>.</w:t>
       </w:r>
     </w:p>
     <w:p>
@@ -6004,17 +6253,7 @@
           <w:sz w:val="24"/>
           <w:szCs w:val="24"/>
         </w:rPr>
-        <w:t>Adaptabilidad y trabajo en equipo</w:t>
-      </w:r>
-      <w:r>
-        <w:rPr>
-          <w:rFonts w:ascii="Arial" w:hAnsi="Arial" w:cs="Arial"/>
-          <w:b/>
-          <w:bCs/>
-          <w:sz w:val="24"/>
-          <w:szCs w:val="24"/>
-        </w:rPr>
-        <w:t>.</w:t>
+        <w:t>Adaptabilidad y trabajo en equipo.</w:t>
       </w:r>
       <w:r>
         <w:rPr>
@@ -6056,17 +6295,7 @@
           <w:sz w:val="24"/>
           <w:szCs w:val="24"/>
         </w:rPr>
-        <w:t>Priorización de tareas</w:t>
-      </w:r>
-      <w:r>
-        <w:rPr>
-          <w:rFonts w:ascii="Arial" w:hAnsi="Arial" w:cs="Arial"/>
-          <w:b/>
-          <w:bCs/>
-          <w:sz w:val="24"/>
-          <w:szCs w:val="24"/>
-        </w:rPr>
-        <w:t>.</w:t>
+        <w:t>Priorización de tareas.</w:t>
       </w:r>
       <w:r>
         <w:rPr>
@@ -6082,7 +6311,23 @@
           <w:sz w:val="24"/>
           <w:szCs w:val="24"/>
         </w:rPr>
-        <w:t>Intercambiar la prioridad de la portada y la sección de estilo fue un acierto, ya que permitió al equipo centrarse en los elementos de mayor impacto desde el principio. Esta práctica subraya la importancia de reevaluar constantemente las prioridades según las necesidades del proyecto.</w:t>
+        <w:t xml:space="preserve">Intercambiar la prioridad de la portada y la sección de estilo fue un acierto, ya que permitió al equipo centrarse en los elementos de mayor impacto desde el principio. Esta práctica </w:t>
+      </w:r>
+      <w:r>
+        <w:rPr>
+          <w:rFonts w:ascii="Arial" w:hAnsi="Arial" w:cs="Arial"/>
+          <w:sz w:val="24"/>
+          <w:szCs w:val="24"/>
+        </w:rPr>
+        <w:t>destaca</w:t>
+      </w:r>
+      <w:r>
+        <w:rPr>
+          <w:rFonts w:ascii="Arial" w:hAnsi="Arial" w:cs="Arial"/>
+          <w:sz w:val="24"/>
+          <w:szCs w:val="24"/>
+        </w:rPr>
+        <w:t xml:space="preserve"> la importancia de reevaluar constantemente las prioridades según las necesidades del proyecto.</w:t>
       </w:r>
     </w:p>
     <w:p>
@@ -6108,17 +6353,7 @@
           <w:sz w:val="24"/>
           <w:szCs w:val="24"/>
         </w:rPr>
-        <w:t>Manejo de patrocinadores</w:t>
-      </w:r>
-      <w:r>
-        <w:rPr>
-          <w:rFonts w:ascii="Arial" w:hAnsi="Arial" w:cs="Arial"/>
-          <w:b/>
-          <w:bCs/>
-          <w:sz w:val="24"/>
-          <w:szCs w:val="24"/>
-        </w:rPr>
-        <w:t>.</w:t>
+        <w:t>Manejo de patrocinadores.</w:t>
       </w:r>
       <w:r>
         <w:rPr>
@@ -6137,23 +6372,22 @@
         <w:t>La satisfacción de los patrocinadores fue clave para el éxito del proyecto. Una mayor involucración de ellos desde el inicio podría haber evitado cambios a última hora y mejorado la alineación con sus expectativas.</w:t>
       </w:r>
     </w:p>
-    <w:bookmarkStart w:id="23" w:name="_Toc182682855" w:displacedByCustomXml="next"/>
+    <w:bookmarkStart w:id="30" w:name="_Toc182992944" w:displacedByCustomXml="next"/>
     <w:sdt>
       <w:sdtPr>
+        <w:rPr>
+          <w:rFonts w:asciiTheme="minorHAnsi" w:eastAsiaTheme="minorHAnsi" w:hAnsiTheme="minorHAnsi" w:cstheme="minorBidi"/>
+          <w:color w:val="auto"/>
+          <w:sz w:val="22"/>
+          <w:szCs w:val="22"/>
+        </w:rPr>
         <w:id w:val="1682623192"/>
         <w:docPartObj>
           <w:docPartGallery w:val="Bibliographies"/>
           <w:docPartUnique/>
         </w:docPartObj>
       </w:sdtPr>
-      <w:sdtEndPr>
-        <w:rPr>
-          <w:rFonts w:asciiTheme="minorHAnsi" w:eastAsiaTheme="minorHAnsi" w:hAnsiTheme="minorHAnsi" w:cstheme="minorBidi"/>
-          <w:color w:val="auto"/>
-          <w:sz w:val="22"/>
-          <w:szCs w:val="22"/>
-        </w:rPr>
-      </w:sdtEndPr>
+      <w:sdtEndPr/>
       <w:sdtContent>
         <w:p>
           <w:pPr>
@@ -6178,13 +6412,14 @@
             </w:rPr>
             <w:t>REFERENCIAS</w:t>
           </w:r>
-          <w:bookmarkEnd w:id="23"/>
+          <w:bookmarkEnd w:id="30"/>
         </w:p>
         <w:sdt>
           <w:sdtPr>
             <w:id w:val="-573587230"/>
             <w:bibliography/>
           </w:sdtPr>
+          <w:sdtEndPr/>
           <w:sdtContent>
             <w:p>
               <w:pPr>

</xml_diff>